<commit_message>
Make a draft page
</commit_message>
<xml_diff>
--- a/project_brief.docx
+++ b/project_brief.docx
@@ -171,17 +171,7 @@
                 <w:szCs w:val="23"/>
                 <w:shd w:val="clear" w:color="auto" w:fill="FFFFFF"/>
               </w:rPr>
-              <w:t>Brooklyn Outdoor Film Festival</w:t>
-            </w:r>
-            <w:r>
-              <w:rPr>
-                <w:rStyle w:val="a4"/>
-                <w:rFonts w:ascii="Arial" w:hAnsi="Arial" w:cs="Arial"/>
-                <w:sz w:val="23"/>
-                <w:szCs w:val="23"/>
-                <w:shd w:val="clear" w:color="auto" w:fill="FFFFFF"/>
-              </w:rPr>
-              <w:t xml:space="preserve"> Website</w:t>
+              <w:t>Brooklyn Outdoor Film Festival Website</w:t>
             </w:r>
           </w:p>
         </w:tc>
@@ -272,8 +262,19 @@
                 <w:szCs w:val="23"/>
                 <w:shd w:val="clear" w:color="auto" w:fill="FFFFFF"/>
               </w:rPr>
-              <w:t>Jennifer Viala</w:t>
-            </w:r>
+              <w:t xml:space="preserve">Jennifer </w:t>
+            </w:r>
+            <w:proofErr w:type="spellStart"/>
+            <w:r>
+              <w:rPr>
+                <w:rFonts w:ascii="Arial" w:hAnsi="Arial" w:cs="Arial"/>
+                <w:sz w:val="23"/>
+                <w:szCs w:val="23"/>
+                <w:shd w:val="clear" w:color="auto" w:fill="FFFFFF"/>
+              </w:rPr>
+              <w:t>Viala</w:t>
+            </w:r>
+            <w:proofErr w:type="spellEnd"/>
           </w:p>
         </w:tc>
       </w:tr>
@@ -455,17 +456,7 @@
                 <w:szCs w:val="23"/>
                 <w:shd w:val="clear" w:color="auto" w:fill="FFFFFF"/>
               </w:rPr>
-              <w:t>Website</w:t>
-            </w:r>
-            <w:r>
-              <w:rPr>
-                <w:rStyle w:val="a4"/>
-                <w:rFonts w:ascii="Arial" w:hAnsi="Arial" w:cs="Arial"/>
-                <w:sz w:val="23"/>
-                <w:szCs w:val="23"/>
-                <w:shd w:val="clear" w:color="auto" w:fill="FFFFFF"/>
-              </w:rPr>
-              <w:t xml:space="preserve"> page</w:t>
+              <w:t>Website page</w:t>
             </w:r>
           </w:p>
         </w:tc>
@@ -1057,6 +1048,7 @@
                 <w:szCs w:val="20"/>
               </w:rPr>
             </w:pPr>
+            <w:proofErr w:type="gramStart"/>
             <w:r>
               <w:rPr>
                 <w:rFonts w:ascii="Century Gothic" w:eastAsia="Times New Roman" w:hAnsi="Century Gothic" w:cs="Times New Roman"/>
@@ -1066,7 +1058,19 @@
                 <w:sz w:val="20"/>
                 <w:szCs w:val="20"/>
               </w:rPr>
-              <w:t xml:space="preserve">OBJECTIVE  |  </w:t>
+              <w:t>OBJECTIVE  |</w:t>
+            </w:r>
+            <w:proofErr w:type="gramEnd"/>
+            <w:r>
+              <w:rPr>
+                <w:rFonts w:ascii="Century Gothic" w:eastAsia="Times New Roman" w:hAnsi="Century Gothic" w:cs="Times New Roman"/>
+                <w:b/>
+                <w:bCs/>
+                <w:color w:val="FFFFFF"/>
+                <w:sz w:val="20"/>
+                <w:szCs w:val="20"/>
+              </w:rPr>
+              <w:t xml:space="preserve">  </w:t>
             </w:r>
             <w:r>
               <w:rPr>
@@ -1128,70 +1132,7 @@
                 <w:szCs w:val="23"/>
                 <w:shd w:val="clear" w:color="auto" w:fill="FFFFFF"/>
               </w:rPr>
-              <w:t>P</w:t>
-            </w:r>
-            <w:r>
-              <w:rPr>
-                <w:rFonts w:ascii="Arial" w:hAnsi="Arial" w:cs="Arial"/>
-                <w:sz w:val="23"/>
-                <w:szCs w:val="23"/>
-                <w:shd w:val="clear" w:color="auto" w:fill="FFFFFF"/>
-              </w:rPr>
-              <w:t>ublicize the festival</w:t>
-            </w:r>
-            <w:r>
-              <w:rPr>
-                <w:rFonts w:ascii="Arial" w:hAnsi="Arial" w:cs="Arial"/>
-                <w:sz w:val="23"/>
-                <w:szCs w:val="23"/>
-                <w:shd w:val="clear" w:color="auto" w:fill="FFFFFF"/>
-              </w:rPr>
-              <w:t xml:space="preserve"> through website</w:t>
-            </w:r>
-            <w:r>
-              <w:rPr>
-                <w:rFonts w:ascii="Arial" w:hAnsi="Arial" w:cs="Arial"/>
-                <w:sz w:val="23"/>
-                <w:szCs w:val="23"/>
-                <w:shd w:val="clear" w:color="auto" w:fill="FFFFFF"/>
-              </w:rPr>
-              <w:t xml:space="preserve">. </w:t>
-            </w:r>
-            <w:r>
-              <w:rPr>
-                <w:rFonts w:ascii="Arial" w:hAnsi="Arial" w:cs="Arial"/>
-                <w:sz w:val="23"/>
-                <w:szCs w:val="23"/>
-                <w:shd w:val="clear" w:color="auto" w:fill="FFFFFF"/>
-              </w:rPr>
-              <w:t>Show</w:t>
-            </w:r>
-            <w:r>
-              <w:rPr>
-                <w:rFonts w:ascii="Arial" w:hAnsi="Arial" w:cs="Arial"/>
-                <w:sz w:val="23"/>
-                <w:szCs w:val="23"/>
-                <w:shd w:val="clear" w:color="auto" w:fill="FFFFFF"/>
-              </w:rPr>
-              <w:t xml:space="preserve"> information about the festival, the films </w:t>
-            </w:r>
-            <w:r>
-              <w:rPr>
-                <w:rFonts w:ascii="Arial" w:hAnsi="Arial" w:cs="Arial"/>
-                <w:sz w:val="23"/>
-                <w:szCs w:val="23"/>
-                <w:shd w:val="clear" w:color="auto" w:fill="FFFFFF"/>
-              </w:rPr>
-              <w:t>a</w:t>
-            </w:r>
-            <w:r>
-              <w:rPr>
-                <w:rFonts w:ascii="Arial" w:hAnsi="Arial" w:cs="Arial"/>
-                <w:sz w:val="23"/>
-                <w:szCs w:val="23"/>
-                <w:shd w:val="clear" w:color="auto" w:fill="FFFFFF"/>
-              </w:rPr>
-              <w:t>re showing, and regularly published news or announcements about the festival.</w:t>
+              <w:t>Publicize the festival through website. Show information about the festival, the films are showing, and regularly published news or announcements about the festival.</w:t>
             </w:r>
           </w:p>
           <w:p>
@@ -1325,8 +1266,9 @@
                 <w:sz w:val="20"/>
                 <w:szCs w:val="20"/>
               </w:rPr>
-              <w:t>EXTERNAL LINKS</w:t>
-            </w:r>
+              <w:t xml:space="preserve">EXTERNAL </w:t>
+            </w:r>
+            <w:proofErr w:type="gramStart"/>
             <w:r>
               <w:rPr>
                 <w:rFonts w:ascii="Century Gothic" w:eastAsia="Times New Roman" w:hAnsi="Century Gothic" w:cs="Times New Roman"/>
@@ -1336,7 +1278,30 @@
                 <w:sz w:val="20"/>
                 <w:szCs w:val="20"/>
               </w:rPr>
-              <w:t xml:space="preserve">  |  </w:t>
+              <w:t>LINKS</w:t>
+            </w:r>
+            <w:r>
+              <w:rPr>
+                <w:rFonts w:ascii="Century Gothic" w:eastAsia="Times New Roman" w:hAnsi="Century Gothic" w:cs="Times New Roman"/>
+                <w:b/>
+                <w:bCs/>
+                <w:color w:val="FFFFFF"/>
+                <w:sz w:val="20"/>
+                <w:szCs w:val="20"/>
+              </w:rPr>
+              <w:t xml:space="preserve">  |</w:t>
+            </w:r>
+            <w:proofErr w:type="gramEnd"/>
+            <w:r>
+              <w:rPr>
+                <w:rFonts w:ascii="Century Gothic" w:eastAsia="Times New Roman" w:hAnsi="Century Gothic" w:cs="Times New Roman"/>
+                <w:b/>
+                <w:bCs/>
+                <w:color w:val="FFFFFF"/>
+                <w:sz w:val="20"/>
+                <w:szCs w:val="20"/>
+              </w:rPr>
+              <w:t xml:space="preserve">  </w:t>
             </w:r>
             <w:r>
               <w:rPr>
@@ -1482,16 +1447,7 @@
                 <w:szCs w:val="23"/>
                 <w:shd w:val="clear" w:color="auto" w:fill="FFFFFF"/>
               </w:rPr>
-              <w:t>T</w:t>
-            </w:r>
-            <w:r>
-              <w:rPr>
-                <w:rFonts w:ascii="Arial" w:hAnsi="Arial" w:cs="Arial"/>
-                <w:sz w:val="23"/>
-                <w:szCs w:val="23"/>
-                <w:shd w:val="clear" w:color="auto" w:fill="FFFFFF"/>
-              </w:rPr>
-              <w:t>he Brooklyn Bridge Park’s website</w:t>
+              <w:t>The Brooklyn Bridge Park’s website</w:t>
             </w:r>
             <w:r>
               <w:rPr>
@@ -1569,8 +1525,6 @@
               </w:rPr>
               <w:t>https://twitter.com/</w:t>
             </w:r>
-            <w:bookmarkStart w:id="0" w:name="_GoBack"/>
-            <w:bookmarkEnd w:id="0"/>
           </w:p>
           <w:p>
             <w:pPr>
@@ -1791,7 +1745,31 @@
                 <w:sz w:val="20"/>
                 <w:szCs w:val="20"/>
               </w:rPr>
-              <w:t xml:space="preserve">TARGET AUDIENCE  |  </w:t>
+              <w:t xml:space="preserve">TARGET </w:t>
+            </w:r>
+            <w:proofErr w:type="gramStart"/>
+            <w:r>
+              <w:rPr>
+                <w:rFonts w:ascii="Century Gothic" w:eastAsia="Times New Roman" w:hAnsi="Century Gothic" w:cs="Times New Roman"/>
+                <w:b/>
+                <w:bCs/>
+                <w:color w:val="FFFFFF"/>
+                <w:sz w:val="20"/>
+                <w:szCs w:val="20"/>
+              </w:rPr>
+              <w:t>AUDIENCE  |</w:t>
+            </w:r>
+            <w:proofErr w:type="gramEnd"/>
+            <w:r>
+              <w:rPr>
+                <w:rFonts w:ascii="Century Gothic" w:eastAsia="Times New Roman" w:hAnsi="Century Gothic" w:cs="Times New Roman"/>
+                <w:b/>
+                <w:bCs/>
+                <w:color w:val="FFFFFF"/>
+                <w:sz w:val="20"/>
+                <w:szCs w:val="20"/>
+              </w:rPr>
+              <w:t xml:space="preserve">  </w:t>
             </w:r>
             <w:r>
               <w:rPr>
@@ -1831,11 +1809,11 @@
             <w:pPr>
               <w:ind w:firstLineChars="100" w:firstLine="200"/>
               <w:rPr>
-                <w:rFonts w:ascii="Century Gothic" w:eastAsiaTheme="minorEastAsia" w:hAnsi="Century Gothic" w:cs="Times New Roman" w:hint="eastAsia"/>
-                <w:color w:val="000000"/>
-                <w:sz w:val="20"/>
-                <w:szCs w:val="20"/>
-                <w:lang w:val="fr-FR" w:eastAsia="zh-CN"/>
+                <w:rFonts w:ascii="Century Gothic" w:eastAsiaTheme="minorEastAsia" w:hAnsi="Century Gothic" w:cs="Times New Roman"/>
+                <w:color w:val="000000"/>
+                <w:sz w:val="20"/>
+                <w:szCs w:val="20"/>
+                <w:lang w:eastAsia="zh-CN"/>
               </w:rPr>
             </w:pPr>
             <w:r>
@@ -1846,6 +1824,15 @@
                 <w:szCs w:val="20"/>
               </w:rPr>
               <w:t> </w:t>
+            </w:r>
+            <w:r>
+              <w:rPr>
+                <w:rFonts w:ascii="Century Gothic" w:eastAsia="Times New Roman" w:hAnsi="Century Gothic" w:cs="Times New Roman"/>
+                <w:color w:val="000000"/>
+                <w:sz w:val="20"/>
+                <w:szCs w:val="20"/>
+              </w:rPr>
+              <w:t xml:space="preserve">All ages </w:t>
             </w:r>
           </w:p>
         </w:tc>
@@ -2135,6 +2122,7 @@
                 <w:szCs w:val="20"/>
               </w:rPr>
             </w:pPr>
+            <w:proofErr w:type="gramStart"/>
             <w:r>
               <w:rPr>
                 <w:rFonts w:ascii="Century Gothic" w:eastAsia="Times New Roman" w:hAnsi="Century Gothic" w:cs="Times New Roman"/>
@@ -2144,7 +2132,19 @@
                 <w:sz w:val="20"/>
                 <w:szCs w:val="20"/>
               </w:rPr>
-              <w:t xml:space="preserve">MESSAGE  |  </w:t>
+              <w:t>MESSAGE  |</w:t>
+            </w:r>
+            <w:proofErr w:type="gramEnd"/>
+            <w:r>
+              <w:rPr>
+                <w:rFonts w:ascii="Century Gothic" w:eastAsia="Times New Roman" w:hAnsi="Century Gothic" w:cs="Times New Roman"/>
+                <w:b/>
+                <w:bCs/>
+                <w:color w:val="FFFFFF"/>
+                <w:sz w:val="20"/>
+                <w:szCs w:val="20"/>
+              </w:rPr>
+              <w:t xml:space="preserve">  </w:t>
             </w:r>
             <w:r>
               <w:rPr>
@@ -2413,6 +2413,17 @@
               </w:rPr>
               <w:t> </w:t>
             </w:r>
+            <w:r>
+              <w:rPr>
+                <w:rFonts w:ascii="Century Gothic" w:eastAsia="Times New Roman" w:hAnsi="Century Gothic" w:cs="Times New Roman"/>
+                <w:color w:val="000000"/>
+                <w:sz w:val="20"/>
+                <w:szCs w:val="20"/>
+              </w:rPr>
+              <w:t>Web site with pre-registration page</w:t>
+            </w:r>
+            <w:bookmarkStart w:id="0" w:name="_GoBack"/>
+            <w:bookmarkEnd w:id="0"/>
           </w:p>
         </w:tc>
       </w:tr>
@@ -3038,15 +3049,128 @@
               </w:rPr>
               <w:t>Brooklyn Bridge Park</w:t>
             </w:r>
-            <w:r>
-              <w:rPr>
-                <w:rFonts w:ascii="Arial" w:hAnsi="Arial" w:cs="Arial"/>
-                <w:sz w:val="23"/>
-                <w:szCs w:val="23"/>
-                <w:shd w:val="clear" w:color="auto" w:fill="FFFFFF"/>
-              </w:rPr>
-              <w:t>,</w:t>
-            </w:r>
+            <w:proofErr w:type="gramStart"/>
+            <w:r>
+              <w:rPr>
+                <w:rFonts w:ascii="Arial" w:hAnsi="Arial" w:cs="Arial"/>
+                <w:sz w:val="23"/>
+                <w:szCs w:val="23"/>
+                <w:shd w:val="clear" w:color="auto" w:fill="FFFFFF"/>
+              </w:rPr>
+              <w:t>, ,</w:t>
+            </w:r>
+            <w:proofErr w:type="gramEnd"/>
+            <w:r>
+              <w:rPr>
+                <w:rFonts w:ascii="Arial" w:hAnsi="Arial" w:cs="Arial"/>
+                <w:sz w:val="23"/>
+                <w:szCs w:val="23"/>
+                <w:shd w:val="clear" w:color="auto" w:fill="FFFFFF"/>
+              </w:rPr>
+              <w:t xml:space="preserve"> from 6pm to midnight.</w:t>
+            </w:r>
+          </w:p>
+          <w:p>
+            <w:pPr>
+              <w:ind w:firstLineChars="100" w:firstLine="230"/>
+              <w:rPr>
+                <w:rFonts w:ascii="Arial" w:hAnsi="Arial" w:cs="Arial"/>
+                <w:sz w:val="23"/>
+                <w:szCs w:val="23"/>
+                <w:shd w:val="clear" w:color="auto" w:fill="FFFFFF"/>
+              </w:rPr>
+            </w:pPr>
+            <w:r>
+              <w:rPr>
+                <w:rFonts w:ascii="Arial" w:hAnsi="Arial" w:cs="Arial"/>
+                <w:sz w:val="23"/>
+                <w:szCs w:val="23"/>
+                <w:shd w:val="clear" w:color="auto" w:fill="FFFFFF"/>
+              </w:rPr>
+              <w:t xml:space="preserve"> We discover awesome films! </w:t>
+            </w:r>
+            <w:proofErr w:type="gramStart"/>
+            <w:r>
+              <w:rPr>
+                <w:rFonts w:ascii="Arial" w:hAnsi="Arial" w:cs="Arial"/>
+                <w:sz w:val="23"/>
+                <w:szCs w:val="23"/>
+                <w:shd w:val="clear" w:color="auto" w:fill="FFFFFF"/>
+              </w:rPr>
+              <w:t>Absolutely Free</w:t>
+            </w:r>
+            <w:proofErr w:type="gramEnd"/>
+            <w:r>
+              <w:rPr>
+                <w:rFonts w:ascii="Arial" w:hAnsi="Arial" w:cs="Arial"/>
+                <w:sz w:val="23"/>
+                <w:szCs w:val="23"/>
+                <w:shd w:val="clear" w:color="auto" w:fill="FFFFFF"/>
+              </w:rPr>
+              <w:t xml:space="preserve"> for First 5000.</w:t>
+            </w:r>
+          </w:p>
+          <w:p>
+            <w:pPr>
+              <w:ind w:firstLineChars="100" w:firstLine="230"/>
+              <w:rPr>
+                <w:rFonts w:ascii="Arial" w:hAnsi="Arial" w:cs="Arial"/>
+                <w:sz w:val="23"/>
+                <w:szCs w:val="23"/>
+                <w:shd w:val="clear" w:color="auto" w:fill="FFFFFF"/>
+              </w:rPr>
+            </w:pPr>
+          </w:p>
+          <w:p>
+            <w:pPr>
+              <w:ind w:firstLineChars="100" w:firstLine="230"/>
+              <w:rPr>
+                <w:rFonts w:ascii="Arial" w:hAnsi="Arial" w:cs="Arial"/>
+                <w:sz w:val="23"/>
+                <w:szCs w:val="23"/>
+                <w:shd w:val="clear" w:color="auto" w:fill="FFFFFF"/>
+              </w:rPr>
+            </w:pPr>
+            <w:r>
+              <w:rPr>
+                <w:rFonts w:ascii="Arial" w:hAnsi="Arial" w:cs="Arial"/>
+                <w:sz w:val="23"/>
+                <w:szCs w:val="23"/>
+                <w:shd w:val="clear" w:color="auto" w:fill="FFFFFF"/>
+              </w:rPr>
+              <w:t xml:space="preserve">The question – What if the quantity will exceed </w:t>
+            </w:r>
+            <w:proofErr w:type="gramStart"/>
+            <w:r>
+              <w:rPr>
+                <w:rFonts w:ascii="Arial" w:hAnsi="Arial" w:cs="Arial"/>
+                <w:sz w:val="23"/>
+                <w:szCs w:val="23"/>
+                <w:shd w:val="clear" w:color="auto" w:fill="FFFFFF"/>
+              </w:rPr>
+              <w:t>5000 ?</w:t>
+            </w:r>
+            <w:proofErr w:type="gramEnd"/>
+            <w:r>
+              <w:rPr>
+                <w:rFonts w:ascii="Arial" w:hAnsi="Arial" w:cs="Arial"/>
+                <w:sz w:val="23"/>
+                <w:szCs w:val="23"/>
+                <w:shd w:val="clear" w:color="auto" w:fill="FFFFFF"/>
+              </w:rPr>
+              <w:t xml:space="preserve"> Registration will close and </w:t>
+            </w:r>
+            <w:proofErr w:type="gramStart"/>
+            <w:r>
+              <w:rPr>
+                <w:rFonts w:ascii="Arial" w:hAnsi="Arial" w:cs="Arial"/>
+                <w:sz w:val="23"/>
+                <w:szCs w:val="23"/>
+                <w:shd w:val="clear" w:color="auto" w:fill="FFFFFF"/>
+              </w:rPr>
+              <w:t>… ?</w:t>
+            </w:r>
+            <w:proofErr w:type="gramEnd"/>
             <w:r>
               <w:rPr>
                 <w:rFonts w:ascii="Arial" w:hAnsi="Arial" w:cs="Arial"/>
@@ -3056,15 +3180,6 @@
               </w:rPr>
               <w:t xml:space="preserve"> </w:t>
             </w:r>
-            <w:r>
-              <w:rPr>
-                <w:rFonts w:ascii="Arial" w:hAnsi="Arial" w:cs="Arial"/>
-                <w:sz w:val="23"/>
-                <w:szCs w:val="23"/>
-                <w:shd w:val="clear" w:color="auto" w:fill="FFFFFF"/>
-              </w:rPr>
-              <w:t>, from 6pm to midnight.</w:t>
-            </w:r>
           </w:p>
           <w:p>
             <w:pPr>
@@ -3083,16 +3198,7 @@
                 <w:szCs w:val="23"/>
                 <w:shd w:val="clear" w:color="auto" w:fill="FFFFFF"/>
               </w:rPr>
-              <w:t> We discover awesome films!</w:t>
-            </w:r>
-            <w:r>
-              <w:rPr>
-                <w:rFonts w:ascii="Arial" w:hAnsi="Arial" w:cs="Arial"/>
-                <w:sz w:val="23"/>
-                <w:szCs w:val="23"/>
-                <w:shd w:val="clear" w:color="auto" w:fill="FFFFFF"/>
-              </w:rPr>
-              <w:t xml:space="preserve"> Absolutely Free for First 5000.</w:t>
+              <w:t>What message we should give to people for our excuses.</w:t>
             </w:r>
           </w:p>
           <w:p>
@@ -3110,57 +3216,6 @@
             <w:pPr>
               <w:ind w:firstLineChars="100" w:firstLine="230"/>
               <w:rPr>
-                <w:rFonts w:ascii="Arial" w:hAnsi="Arial" w:cs="Arial"/>
-                <w:sz w:val="23"/>
-                <w:szCs w:val="23"/>
-                <w:shd w:val="clear" w:color="auto" w:fill="FFFFFF"/>
-              </w:rPr>
-            </w:pPr>
-            <w:r>
-              <w:rPr>
-                <w:rFonts w:ascii="Arial" w:hAnsi="Arial" w:cs="Arial"/>
-                <w:sz w:val="23"/>
-                <w:szCs w:val="23"/>
-                <w:shd w:val="clear" w:color="auto" w:fill="FFFFFF"/>
-              </w:rPr>
-              <w:t xml:space="preserve">The question – What if the quantity will exceed 5000 ? Registration will close and … ? </w:t>
-            </w:r>
-          </w:p>
-          <w:p>
-            <w:pPr>
-              <w:ind w:firstLineChars="100" w:firstLine="230"/>
-              <w:rPr>
-                <w:rFonts w:ascii="Arial" w:hAnsi="Arial" w:cs="Arial"/>
-                <w:sz w:val="23"/>
-                <w:szCs w:val="23"/>
-                <w:shd w:val="clear" w:color="auto" w:fill="FFFFFF"/>
-              </w:rPr>
-            </w:pPr>
-            <w:r>
-              <w:rPr>
-                <w:rFonts w:ascii="Arial" w:hAnsi="Arial" w:cs="Arial"/>
-                <w:sz w:val="23"/>
-                <w:szCs w:val="23"/>
-                <w:shd w:val="clear" w:color="auto" w:fill="FFFFFF"/>
-              </w:rPr>
-              <w:t>What message we should give to people for our excuses.</w:t>
-            </w:r>
-          </w:p>
-          <w:p>
-            <w:pPr>
-              <w:ind w:firstLineChars="100" w:firstLine="230"/>
-              <w:rPr>
-                <w:rFonts w:ascii="Arial" w:hAnsi="Arial" w:cs="Arial"/>
-                <w:sz w:val="23"/>
-                <w:szCs w:val="23"/>
-                <w:shd w:val="clear" w:color="auto" w:fill="FFFFFF"/>
-              </w:rPr>
-            </w:pPr>
-          </w:p>
-          <w:p>
-            <w:pPr>
-              <w:ind w:firstLineChars="100" w:firstLine="230"/>
-              <w:rPr>
                 <w:rFonts w:ascii="Century Gothic" w:eastAsia="Times New Roman" w:hAnsi="Century Gothic" w:cs="Times New Roman"/>
                 <w:color w:val="000000"/>
                 <w:sz w:val="20"/>
@@ -3184,16 +3239,58 @@
                 <w:szCs w:val="23"/>
                 <w:shd w:val="clear" w:color="auto" w:fill="FFFFFF"/>
               </w:rPr>
-              <w:t>pre-registration page doesn't need to be functional</w:t>
-            </w:r>
-            <w:r>
-              <w:rPr>
-                <w:rFonts w:ascii="Arial" w:hAnsi="Arial" w:cs="Arial"/>
-                <w:sz w:val="23"/>
-                <w:szCs w:val="23"/>
-                <w:shd w:val="clear" w:color="auto" w:fill="FFFFFF"/>
-              </w:rPr>
-              <w:t>. It should be a simple page with a form that doesn't actually submit data to a real codebase.</w:t>
+              <w:t xml:space="preserve">pre-registration page </w:t>
+            </w:r>
+            <w:proofErr w:type="gramStart"/>
+            <w:r>
+              <w:rPr>
+                <w:rStyle w:val="a4"/>
+                <w:rFonts w:ascii="Arial" w:hAnsi="Arial" w:cs="Arial"/>
+                <w:sz w:val="23"/>
+                <w:szCs w:val="23"/>
+                <w:shd w:val="clear" w:color="auto" w:fill="FFFFFF"/>
+              </w:rPr>
+              <w:t>doesn't</w:t>
+            </w:r>
+            <w:proofErr w:type="gramEnd"/>
+            <w:r>
+              <w:rPr>
+                <w:rStyle w:val="a4"/>
+                <w:rFonts w:ascii="Arial" w:hAnsi="Arial" w:cs="Arial"/>
+                <w:sz w:val="23"/>
+                <w:szCs w:val="23"/>
+                <w:shd w:val="clear" w:color="auto" w:fill="FFFFFF"/>
+              </w:rPr>
+              <w:t xml:space="preserve"> need to be functional</w:t>
+            </w:r>
+            <w:r>
+              <w:rPr>
+                <w:rFonts w:ascii="Arial" w:hAnsi="Arial" w:cs="Arial"/>
+                <w:sz w:val="23"/>
+                <w:szCs w:val="23"/>
+                <w:shd w:val="clear" w:color="auto" w:fill="FFFFFF"/>
+              </w:rPr>
+              <w:t xml:space="preserve">. It should be a simple page with a form that </w:t>
+            </w:r>
+            <w:proofErr w:type="gramStart"/>
+            <w:r>
+              <w:rPr>
+                <w:rFonts w:ascii="Arial" w:hAnsi="Arial" w:cs="Arial"/>
+                <w:sz w:val="23"/>
+                <w:szCs w:val="23"/>
+                <w:shd w:val="clear" w:color="auto" w:fill="FFFFFF"/>
+              </w:rPr>
+              <w:t>doesn't</w:t>
+            </w:r>
+            <w:proofErr w:type="gramEnd"/>
+            <w:r>
+              <w:rPr>
+                <w:rFonts w:ascii="Arial" w:hAnsi="Arial" w:cs="Arial"/>
+                <w:sz w:val="23"/>
+                <w:szCs w:val="23"/>
+                <w:shd w:val="clear" w:color="auto" w:fill="FFFFFF"/>
+              </w:rPr>
+              <w:t xml:space="preserve"> actually submit data to a real codebase.</w:t>
             </w:r>
           </w:p>
         </w:tc>

</xml_diff>